<commit_message>
Added git checks to cli
</commit_message>
<xml_diff>
--- a/RAD.docx
+++ b/RAD.docx
@@ -6,19 +6,9 @@
       <w:pPr>
         <w:pStyle w:val="Titolo"/>
       </w:pPr>
-      <w:proofErr w:type="spellStart"/>
-      <w:r>
-        <w:t>Requirement</w:t>
-      </w:r>
-      <w:proofErr w:type="spellEnd"/>
-      <w:r>
-        <w:t xml:space="preserve"> Analysis </w:t>
-      </w:r>
-      <w:proofErr w:type="spellStart"/>
-      <w:r>
-        <w:t>Document</w:t>
-      </w:r>
-      <w:proofErr w:type="spellEnd"/>
+      <w:r>
+        <w:t>Requirement Analysis Document</w:t>
+      </w:r>
     </w:p>
     <w:p>
       <w:pPr>
@@ -414,6 +404,12 @@
     <w:p/>
     <w:sdt>
       <w:sdtPr>
+        <w:rPr>
+          <w:rFonts w:asciiTheme="minorHAnsi" w:eastAsiaTheme="minorEastAsia" w:hAnsiTheme="minorHAnsi" w:cstheme="minorBidi"/>
+          <w:color w:val="auto"/>
+          <w:sz w:val="21"/>
+          <w:szCs w:val="21"/>
+        </w:rPr>
         <w:id w:val="1136533120"/>
         <w:docPartObj>
           <w:docPartGallery w:val="Table of Contents"/>
@@ -422,12 +418,8 @@
       </w:sdtPr>
       <w:sdtEndPr>
         <w:rPr>
-          <w:rFonts w:asciiTheme="minorHAnsi" w:eastAsiaTheme="minorEastAsia" w:hAnsiTheme="minorHAnsi" w:cstheme="minorBidi"/>
           <w:b/>
           <w:bCs/>
-          <w:color w:val="auto"/>
-          <w:sz w:val="21"/>
-          <w:szCs w:val="21"/>
         </w:rPr>
       </w:sdtEndPr>
       <w:sdtContent>
@@ -2693,24 +2685,25 @@
         <w:pStyle w:val="Titolo1"/>
         <w:rPr>
           <w:rFonts w:ascii="Times New Roman" w:hAnsi="Times New Roman" w:cs="Times New Roman"/>
+          <w:lang w:val="en-US"/>
         </w:rPr>
       </w:pPr>
       <w:bookmarkStart w:id="0" w:name="_Toc188975255"/>
-      <w:proofErr w:type="spellStart"/>
       <w:r>
         <w:rPr>
           <w:rFonts w:ascii="Times New Roman" w:hAnsi="Times New Roman" w:cs="Times New Roman"/>
+          <w:lang w:val="en-US"/>
         </w:rPr>
         <w:lastRenderedPageBreak/>
         <w:t>Introduction</w:t>
       </w:r>
       <w:bookmarkEnd w:id="0"/>
-      <w:proofErr w:type="spellEnd"/>
     </w:p>
     <w:p>
       <w:pPr>
         <w:rPr>
           <w:rFonts w:ascii="Times New Roman" w:hAnsi="Times New Roman" w:cs="Times New Roman"/>
+          <w:lang w:val="en-US"/>
         </w:rPr>
       </w:pPr>
     </w:p>
@@ -2718,6 +2711,7 @@
       <w:pPr>
         <w:rPr>
           <w:rFonts w:ascii="Times New Roman" w:hAnsi="Times New Roman" w:cs="Times New Roman"/>
+          <w:lang w:val="en-US"/>
         </w:rPr>
       </w:pPr>
     </w:p>
@@ -2742,7 +2736,6 @@
     <w:p>
       <w:pPr>
         <w:rPr>
-          <w:rFonts w:ascii="Times New Roman" w:hAnsi="Times New Roman" w:cs="Times New Roman"/>
           <w:lang w:val="en-US"/>
         </w:rPr>
       </w:pPr>
@@ -2764,7 +2757,7 @@
           <w:szCs w:val="24"/>
           <w:lang w:val="en-US"/>
         </w:rPr>
-        <w:t>The purpose of this document is to outline the requirements for the project visualization tool integrated with GIT. This tool is designed to enhance project management by providing insights into key metrics such as commit history, issue tracking, author contributions, truck factor calculations, and SATD (Self-Admitted Technical Debt) analysis throughout the project's lifecycle.</w:t>
+        <w:t>The purpose of this document is to outline the requirements for the project visualization tool integrated with GIT. This tool is designed to enhance project management by providing insights into key metrics such as commit history, author contributions, truck factor calculations, and SATD (Self-Admitted Technical Debt) analysis throughout the project's lifecycle.</w:t>
       </w:r>
     </w:p>
     <w:p>
@@ -2829,7 +2822,7 @@
           <w:szCs w:val="24"/>
           <w:lang w:val="en-US"/>
         </w:rPr>
-        <w:t>i</w:t>
+        <w:t xml:space="preserve">irements. </w:t>
       </w:r>
       <w:r>
         <w:rPr>
@@ -2838,54 +2831,56 @@
           <w:szCs w:val="24"/>
           <w:lang w:val="en-US"/>
         </w:rPr>
-        <w:t xml:space="preserve">rements. </w:t>
-      </w:r>
-      <w:r>
+        <w:br w:type="page"/>
+      </w:r>
+    </w:p>
+    <w:p>
+      <w:pPr>
+        <w:jc w:val="center"/>
+        <w:rPr>
+          <w:sz w:val="24"/>
+          <w:szCs w:val="24"/>
+          <w:lang w:val="en-US"/>
+        </w:rPr>
+      </w:pPr>
+    </w:p>
+    <w:p>
+      <w:pPr>
+        <w:rPr>
+          <w:sz w:val="24"/>
+          <w:szCs w:val="24"/>
+          <w:lang w:val="en-US"/>
+        </w:rPr>
+      </w:pPr>
+    </w:p>
+    <w:p>
+      <w:pPr>
+        <w:pStyle w:val="Titolo1"/>
+        <w:rPr>
+          <w:rFonts w:ascii="Times New Roman" w:hAnsi="Times New Roman" w:cs="Times New Roman"/>
+          <w:lang w:val="en-US"/>
+        </w:rPr>
+      </w:pPr>
+      <w:bookmarkStart w:id="3" w:name="_Toc188975258"/>
+      <w:r>
+        <w:rPr>
+          <w:rFonts w:ascii="Times New Roman" w:hAnsi="Times New Roman" w:cs="Times New Roman"/>
+          <w:lang w:val="en-US"/>
+        </w:rPr>
+        <w:t>Current System</w:t>
+      </w:r>
+      <w:bookmarkEnd w:id="3"/>
+    </w:p>
+    <w:p>
+      <w:pPr>
+        <w:jc w:val="center"/>
         <w:rPr>
           <w:rFonts w:ascii="Times New Roman" w:hAnsi="Times New Roman" w:cs="Times New Roman"/>
           <w:sz w:val="24"/>
           <w:szCs w:val="24"/>
           <w:lang w:val="en-US"/>
         </w:rPr>
-        <w:br w:type="page"/>
-      </w:r>
-    </w:p>
-    <w:p>
-      <w:pPr>
-        <w:jc w:val="center"/>
-        <w:rPr>
-          <w:sz w:val="24"/>
-          <w:szCs w:val="24"/>
-          <w:lang w:val="en-US"/>
-        </w:rPr>
-      </w:pPr>
-    </w:p>
-    <w:p>
-      <w:pPr>
-        <w:rPr>
-          <w:sz w:val="24"/>
-          <w:szCs w:val="24"/>
-          <w:lang w:val="en-US"/>
-        </w:rPr>
-      </w:pPr>
-    </w:p>
-    <w:p>
-      <w:pPr>
-        <w:pStyle w:val="Titolo1"/>
-        <w:rPr>
-          <w:rFonts w:ascii="Times New Roman" w:hAnsi="Times New Roman" w:cs="Times New Roman"/>
-          <w:lang w:val="en-US"/>
-        </w:rPr>
-      </w:pPr>
-      <w:bookmarkStart w:id="3" w:name="_Toc188975258"/>
-      <w:r>
-        <w:rPr>
-          <w:rFonts w:ascii="Times New Roman" w:hAnsi="Times New Roman" w:cs="Times New Roman"/>
-          <w:lang w:val="en-US"/>
-        </w:rPr>
-        <w:t>Current System</w:t>
-      </w:r>
-      <w:bookmarkEnd w:id="3"/>
+      </w:pPr>
     </w:p>
     <w:p>
       <w:pPr>
@@ -2897,41 +2892,30 @@
           <w:lang w:val="en-US"/>
         </w:rPr>
       </w:pPr>
-    </w:p>
-    <w:p>
-      <w:pPr>
-        <w:jc w:val="center"/>
+      <w:r>
         <w:rPr>
           <w:rFonts w:ascii="Times New Roman" w:hAnsi="Times New Roman" w:cs="Times New Roman"/>
           <w:sz w:val="24"/>
           <w:szCs w:val="24"/>
           <w:lang w:val="en-US"/>
         </w:rPr>
-      </w:pPr>
-      <w:r>
-        <w:rPr>
-          <w:rFonts w:ascii="Times New Roman" w:hAnsi="Times New Roman" w:cs="Times New Roman"/>
+        <w:t>No current system exists prior to the one in development</w:t>
+      </w:r>
+    </w:p>
+    <w:p>
+      <w:pPr>
+        <w:rPr>
           <w:sz w:val="24"/>
           <w:szCs w:val="24"/>
           <w:lang w:val="en-US"/>
         </w:rPr>
-        <w:t>No current system exists prior to the one in development</w:t>
-      </w:r>
-    </w:p>
-    <w:p>
-      <w:pPr>
+      </w:pPr>
+      <w:r>
         <w:rPr>
           <w:sz w:val="24"/>
           <w:szCs w:val="24"/>
           <w:lang w:val="en-US"/>
         </w:rPr>
-      </w:pPr>
-      <w:r>
-        <w:rPr>
-          <w:sz w:val="24"/>
-          <w:szCs w:val="24"/>
-          <w:lang w:val="en-US"/>
-        </w:rPr>
         <w:br w:type="page"/>
       </w:r>
     </w:p>
@@ -3011,7 +2995,19 @@
         <w:rPr>
           <w:lang w:val="en-US"/>
         </w:rPr>
-        <w:t>is designed to enhance software project management by providing visual insights into various critical aspects of project development. This tool aims to empower teams by offering a comprehensive view of commit history, enabling effective issue tracking, and facilitating the analysis of contributions from different authors.</w:t>
+        <w:t>is designed to enhance software project management by providing visual insights into various critical aspects of project development. This tool aims to empower teams by offering a comprehensive view of commit history</w:t>
+      </w:r>
+      <w:r>
+        <w:rPr>
+          <w:lang w:val="en-US"/>
+        </w:rPr>
+        <w:t xml:space="preserve"> </w:t>
+      </w:r>
+      <w:r>
+        <w:rPr>
+          <w:lang w:val="en-US"/>
+        </w:rPr>
+        <w:t>and facilitating the analysis of contributions from different authors.</w:t>
       </w:r>
     </w:p>
     <w:p>
@@ -3071,13 +3067,13 @@
           <w:rFonts w:eastAsiaTheme="majorEastAsia"/>
           <w:lang w:val="en-US"/>
         </w:rPr>
-        <w:t>Issue Tracking</w:t>
-      </w:r>
-      <w:r>
-        <w:rPr>
-          <w:lang w:val="en-US"/>
-        </w:rPr>
-        <w:t>: A dedicated interface allows for the management of issues linked to project commits, ensuring that all tasks and bugs are tracked efficiently.</w:t>
+        <w:t>Author Blame</w:t>
+      </w:r>
+      <w:r>
+        <w:rPr>
+          <w:lang w:val="en-US"/>
+        </w:rPr>
+        <w:t>: The tool provides visibility into who made changes to the codebase, allowing teams to understand contributions and accountability.</w:t>
       </w:r>
     </w:p>
     <w:p>
@@ -3097,13 +3093,13 @@
           <w:rFonts w:eastAsiaTheme="majorEastAsia"/>
           <w:lang w:val="en-US"/>
         </w:rPr>
-        <w:t>Author Blame</w:t>
-      </w:r>
-      <w:r>
-        <w:rPr>
-          <w:lang w:val="en-US"/>
-        </w:rPr>
-        <w:t>: The tool provides visibility into who made changes to the codebase, allowing teams to understand contributions and accountability.</w:t>
+        <w:t>Truck Factor Calculation</w:t>
+      </w:r>
+      <w:r>
+        <w:rPr>
+          <w:lang w:val="en-US"/>
+        </w:rPr>
+        <w:t>: By calculating the truck factor, the tool highlights potential risks to project continuity by identifying how many team members are crucial to the project’s success.</w:t>
       </w:r>
     </w:p>
     <w:p>
@@ -3123,32 +3119,6 @@
           <w:rFonts w:eastAsiaTheme="majorEastAsia"/>
           <w:lang w:val="en-US"/>
         </w:rPr>
-        <w:t>Truck Factor Calculation</w:t>
-      </w:r>
-      <w:r>
-        <w:rPr>
-          <w:lang w:val="en-US"/>
-        </w:rPr>
-        <w:t>: By calculating the truck factor, the tool highlights potential risks to project continuity by identifying how many team members are crucial to the project’s success.</w:t>
-      </w:r>
-    </w:p>
-    <w:p>
-      <w:pPr>
-        <w:pStyle w:val="markdown-element"/>
-        <w:numPr>
-          <w:ilvl w:val="0"/>
-          <w:numId w:val="23"/>
-        </w:numPr>
-        <w:rPr>
-          <w:lang w:val="en-US"/>
-        </w:rPr>
-      </w:pPr>
-      <w:r>
-        <w:rPr>
-          <w:rStyle w:val="Enfasigrassetto"/>
-          <w:rFonts w:eastAsiaTheme="majorEastAsia"/>
-          <w:lang w:val="en-US"/>
-        </w:rPr>
         <w:t>SATD Analysis</w:t>
       </w:r>
       <w:r>
@@ -3330,119 +3300,20 @@
       <w:pPr>
         <w:pStyle w:val="Titolo3"/>
       </w:pPr>
-      <w:bookmarkStart w:id="8" w:name="_Toc188975263"/>
+      <w:bookmarkStart w:id="8" w:name="_Toc188975264"/>
+    </w:p>
+    <w:p>
+      <w:pPr>
+        <w:pStyle w:val="Titolo3"/>
+      </w:pPr>
+      <w:r>
+        <w:t xml:space="preserve">Author </w:t>
+      </w:r>
       <w:proofErr w:type="spellStart"/>
       <w:r>
-        <w:lastRenderedPageBreak/>
-        <w:t>Issue</w:t>
-      </w:r>
-      <w:proofErr w:type="spellEnd"/>
-      <w:r>
-        <w:t xml:space="preserve"> Tracking</w:t>
+        <w:t>Blame</w:t>
       </w:r>
       <w:bookmarkEnd w:id="8"/>
-    </w:p>
-    <w:p>
-      <w:pPr>
-        <w:pStyle w:val="markdown-element"/>
-        <w:numPr>
-          <w:ilvl w:val="0"/>
-          <w:numId w:val="25"/>
-        </w:numPr>
-        <w:rPr>
-          <w:lang w:val="en-US"/>
-        </w:rPr>
-      </w:pPr>
-      <w:r>
-        <w:rPr>
-          <w:lang w:val="en-US"/>
-        </w:rPr>
-        <w:t xml:space="preserve">The system shall provide an interface for tracking issues related to the project. </w:t>
-      </w:r>
-    </w:p>
-    <w:p>
-      <w:pPr>
-        <w:pStyle w:val="markdown-element"/>
-        <w:numPr>
-          <w:ilvl w:val="1"/>
-          <w:numId w:val="25"/>
-        </w:numPr>
-        <w:rPr>
-          <w:lang w:val="en-US"/>
-        </w:rPr>
-      </w:pPr>
-      <w:r>
-        <w:rPr>
-          <w:rStyle w:val="Enfasigrassetto"/>
-          <w:rFonts w:eastAsiaTheme="majorEastAsia"/>
-          <w:lang w:val="en-US"/>
-        </w:rPr>
-        <w:t>Detail</w:t>
-      </w:r>
-      <w:r>
-        <w:rPr>
-          <w:lang w:val="en-US"/>
-        </w:rPr>
-        <w:t>: This interface should allow users to create, view, edit, and close issues. Each issue should have fields for title, description, status, priority, and assignee.</w:t>
-      </w:r>
-    </w:p>
-    <w:p>
-      <w:pPr>
-        <w:pStyle w:val="markdown-element"/>
-        <w:numPr>
-          <w:ilvl w:val="0"/>
-          <w:numId w:val="25"/>
-        </w:numPr>
-        <w:rPr>
-          <w:lang w:val="en-US"/>
-        </w:rPr>
-      </w:pPr>
-      <w:r>
-        <w:rPr>
-          <w:lang w:val="en-US"/>
-        </w:rPr>
-        <w:t xml:space="preserve">The system shall integrate with GIT to link commits to specific issues. </w:t>
-      </w:r>
-    </w:p>
-    <w:p>
-      <w:pPr>
-        <w:pStyle w:val="markdown-element"/>
-        <w:numPr>
-          <w:ilvl w:val="1"/>
-          <w:numId w:val="25"/>
-        </w:numPr>
-        <w:rPr>
-          <w:lang w:val="en-US"/>
-        </w:rPr>
-      </w:pPr>
-      <w:r>
-        <w:rPr>
-          <w:rStyle w:val="Enfasigrassetto"/>
-          <w:rFonts w:eastAsiaTheme="majorEastAsia"/>
-          <w:lang w:val="en-US"/>
-        </w:rPr>
-        <w:t>Detail</w:t>
-      </w:r>
-      <w:r>
-        <w:rPr>
-          <w:lang w:val="en-US"/>
-        </w:rPr>
-        <w:t>: Users should be able to reference issues in commit messages (e.g., using issue IDs), and the system should automatically link the relevant commits to the corresponding issues in the issue tracking interface.</w:t>
-      </w:r>
-    </w:p>
-    <w:p>
-      <w:pPr>
-        <w:pStyle w:val="Titolo3"/>
-      </w:pPr>
-      <w:bookmarkStart w:id="9" w:name="_Toc188975264"/>
-      <w:r>
-        <w:t xml:space="preserve">Author </w:t>
-      </w:r>
-      <w:proofErr w:type="spellStart"/>
-      <w:r>
-        <w:t>Blame</w:t>
-      </w:r>
-      <w:bookmarkEnd w:id="9"/>
       <w:proofErr w:type="spellEnd"/>
     </w:p>
     <w:p>
@@ -3493,7 +3364,7 @@
       <w:pPr>
         <w:pStyle w:val="Titolo3"/>
       </w:pPr>
-      <w:bookmarkStart w:id="10" w:name="_Toc188975265"/>
+      <w:bookmarkStart w:id="9" w:name="_Toc188975265"/>
       <w:r>
         <w:t xml:space="preserve">Truck </w:t>
       </w:r>
@@ -3509,7 +3380,7 @@
       <w:r>
         <w:t>Calculation</w:t>
       </w:r>
-      <w:bookmarkEnd w:id="10"/>
+      <w:bookmarkEnd w:id="9"/>
       <w:proofErr w:type="spellEnd"/>
     </w:p>
     <w:p>
@@ -3604,11 +3475,11 @@
       <w:pPr>
         <w:pStyle w:val="Titolo3"/>
       </w:pPr>
-      <w:bookmarkStart w:id="11" w:name="_Toc188975266"/>
+      <w:bookmarkStart w:id="10" w:name="_Toc188975266"/>
       <w:r>
         <w:t>SATD Analysis</w:t>
       </w:r>
-      <w:bookmarkEnd w:id="11"/>
+      <w:bookmarkEnd w:id="10"/>
     </w:p>
     <w:p>
       <w:pPr>
@@ -3659,6 +3530,7 @@
         <w:pStyle w:val="Titolo2"/>
         <w:rPr>
           <w:rFonts w:ascii="Times New Roman" w:hAnsi="Times New Roman" w:cs="Times New Roman"/>
+          <w:lang w:val="en-US"/>
         </w:rPr>
       </w:pPr>
     </w:p>
@@ -3667,6 +3539,7 @@
         <w:pStyle w:val="Titolo2"/>
         <w:rPr>
           <w:rFonts w:ascii="Times New Roman" w:hAnsi="Times New Roman" w:cs="Times New Roman"/>
+          <w:lang w:val="en-US"/>
         </w:rPr>
       </w:pPr>
     </w:p>
@@ -3675,6 +3548,7 @@
         <w:pStyle w:val="Titolo2"/>
         <w:rPr>
           <w:rFonts w:ascii="Times New Roman" w:hAnsi="Times New Roman" w:cs="Times New Roman"/>
+          <w:lang w:val="en-US"/>
         </w:rPr>
       </w:pPr>
     </w:p>
@@ -3683,6 +3557,7 @@
         <w:pStyle w:val="Titolo2"/>
         <w:rPr>
           <w:rFonts w:ascii="Times New Roman" w:hAnsi="Times New Roman" w:cs="Times New Roman"/>
+          <w:lang w:val="en-US"/>
         </w:rPr>
       </w:pPr>
     </w:p>
@@ -3691,6 +3566,7 @@
         <w:pStyle w:val="Titolo2"/>
         <w:rPr>
           <w:rFonts w:ascii="Times New Roman" w:hAnsi="Times New Roman" w:cs="Times New Roman"/>
+          <w:lang w:val="en-US"/>
         </w:rPr>
       </w:pPr>
     </w:p>
@@ -3699,6 +3575,7 @@
         <w:pStyle w:val="Titolo2"/>
         <w:rPr>
           <w:rFonts w:ascii="Times New Roman" w:hAnsi="Times New Roman" w:cs="Times New Roman"/>
+          <w:lang w:val="en-US"/>
         </w:rPr>
       </w:pPr>
     </w:p>
@@ -3709,7 +3586,7 @@
           <w:rFonts w:ascii="Times New Roman" w:hAnsi="Times New Roman" w:cs="Times New Roman"/>
         </w:rPr>
       </w:pPr>
-      <w:bookmarkStart w:id="12" w:name="_Toc188975267"/>
+      <w:bookmarkStart w:id="11" w:name="_Toc188975267"/>
       <w:proofErr w:type="spellStart"/>
       <w:r>
         <w:rPr>
@@ -3731,18 +3608,18 @@
         </w:rPr>
         <w:t>requirements</w:t>
       </w:r>
+      <w:bookmarkEnd w:id="11"/>
+      <w:proofErr w:type="spellEnd"/>
+    </w:p>
+    <w:p>
+      <w:pPr>
+        <w:pStyle w:val="Titolo3"/>
+      </w:pPr>
+      <w:bookmarkStart w:id="12" w:name="_Toc188975268"/>
+      <w:r>
+        <w:t>Performance</w:t>
+      </w:r>
       <w:bookmarkEnd w:id="12"/>
-      <w:proofErr w:type="spellEnd"/>
-    </w:p>
-    <w:p>
-      <w:pPr>
-        <w:pStyle w:val="Titolo3"/>
-      </w:pPr>
-      <w:bookmarkStart w:id="13" w:name="_Toc188975268"/>
-      <w:r>
-        <w:t>Performance</w:t>
-      </w:r>
-      <w:bookmarkEnd w:id="13"/>
     </w:p>
     <w:p>
       <w:pPr>
@@ -3792,12 +3669,12 @@
       <w:pPr>
         <w:pStyle w:val="Titolo3"/>
       </w:pPr>
-      <w:bookmarkStart w:id="14" w:name="_Toc188975269"/>
+      <w:bookmarkStart w:id="13" w:name="_Toc188975269"/>
       <w:proofErr w:type="spellStart"/>
       <w:r>
         <w:t>Usability</w:t>
       </w:r>
-      <w:bookmarkEnd w:id="14"/>
+      <w:bookmarkEnd w:id="13"/>
       <w:proofErr w:type="spellEnd"/>
     </w:p>
     <w:p>
@@ -3835,6 +3712,7 @@
           <w:rFonts w:eastAsiaTheme="majorEastAsia"/>
           <w:lang w:val="en-US"/>
         </w:rPr>
+        <w:lastRenderedPageBreak/>
         <w:t>Detail</w:t>
       </w:r>
       <w:r>
@@ -3892,11 +3770,11 @@
       <w:pPr>
         <w:pStyle w:val="Titolo3"/>
       </w:pPr>
-      <w:bookmarkStart w:id="15" w:name="_Toc188975270"/>
+      <w:bookmarkStart w:id="14" w:name="_Toc188975270"/>
       <w:r>
         <w:t>Compatibility</w:t>
       </w:r>
-      <w:bookmarkEnd w:id="15"/>
+      <w:bookmarkEnd w:id="14"/>
     </w:p>
     <w:p>
       <w:pPr>
@@ -3994,11 +3872,11 @@
       <w:pPr>
         <w:pStyle w:val="Titolo3"/>
       </w:pPr>
-      <w:bookmarkStart w:id="16" w:name="_Toc188975271"/>
+      <w:bookmarkStart w:id="15" w:name="_Toc188975271"/>
       <w:r>
         <w:t>Security</w:t>
       </w:r>
-      <w:bookmarkEnd w:id="16"/>
+      <w:bookmarkEnd w:id="15"/>
     </w:p>
     <w:p>
       <w:pPr>
@@ -4049,6 +3927,7 @@
         <w:pStyle w:val="Titolo2"/>
         <w:rPr>
           <w:rFonts w:ascii="Times New Roman" w:hAnsi="Times New Roman" w:cs="Times New Roman"/>
+          <w:lang w:val="en-US"/>
         </w:rPr>
       </w:pPr>
     </w:p>
@@ -4057,6 +3936,7 @@
         <w:pStyle w:val="Titolo2"/>
         <w:rPr>
           <w:rFonts w:ascii="Times New Roman" w:hAnsi="Times New Roman" w:cs="Times New Roman"/>
+          <w:lang w:val="en-US"/>
         </w:rPr>
       </w:pPr>
     </w:p>
@@ -4065,6 +3945,7 @@
         <w:pStyle w:val="Titolo2"/>
         <w:rPr>
           <w:rFonts w:ascii="Times New Roman" w:hAnsi="Times New Roman" w:cs="Times New Roman"/>
+          <w:lang w:val="en-US"/>
         </w:rPr>
       </w:pPr>
     </w:p>
@@ -4073,6 +3954,7 @@
         <w:pStyle w:val="Titolo2"/>
         <w:rPr>
           <w:rFonts w:ascii="Times New Roman" w:hAnsi="Times New Roman" w:cs="Times New Roman"/>
+          <w:lang w:val="en-US"/>
         </w:rPr>
       </w:pPr>
     </w:p>
@@ -4083,7 +3965,7 @@
           <w:rFonts w:ascii="Times New Roman" w:hAnsi="Times New Roman" w:cs="Times New Roman"/>
         </w:rPr>
       </w:pPr>
-      <w:bookmarkStart w:id="17" w:name="_Toc188975272"/>
+      <w:bookmarkStart w:id="16" w:name="_Toc188975272"/>
       <w:proofErr w:type="spellStart"/>
       <w:r>
         <w:rPr>
@@ -4091,22 +3973,22 @@
         </w:rPr>
         <w:t>Constraints</w:t>
       </w:r>
+      <w:bookmarkEnd w:id="16"/>
+      <w:proofErr w:type="spellEnd"/>
+    </w:p>
+    <w:p>
+      <w:pPr>
+        <w:pStyle w:val="Titolo3"/>
+      </w:pPr>
+      <w:bookmarkStart w:id="17" w:name="_Toc188975273"/>
+      <w:r>
+        <w:t xml:space="preserve">Technical </w:t>
+      </w:r>
+      <w:proofErr w:type="spellStart"/>
+      <w:r>
+        <w:t>Constraints</w:t>
+      </w:r>
       <w:bookmarkEnd w:id="17"/>
-      <w:proofErr w:type="spellEnd"/>
-    </w:p>
-    <w:p>
-      <w:pPr>
-        <w:pStyle w:val="Titolo3"/>
-      </w:pPr>
-      <w:bookmarkStart w:id="18" w:name="_Toc188975273"/>
-      <w:r>
-        <w:t xml:space="preserve">Technical </w:t>
-      </w:r>
-      <w:proofErr w:type="spellStart"/>
-      <w:r>
-        <w:t>Constraints</w:t>
-      </w:r>
-      <w:bookmarkEnd w:id="18"/>
       <w:proofErr w:type="spellEnd"/>
     </w:p>
     <w:p>
@@ -4177,7 +4059,7 @@
       <w:pPr>
         <w:pStyle w:val="Titolo3"/>
       </w:pPr>
-      <w:bookmarkStart w:id="19" w:name="_Toc188975274"/>
+      <w:bookmarkStart w:id="18" w:name="_Toc188975274"/>
       <w:r>
         <w:t xml:space="preserve">Resource </w:t>
       </w:r>
@@ -4185,7 +4067,7 @@
       <w:r>
         <w:t>Constraints</w:t>
       </w:r>
-      <w:bookmarkEnd w:id="19"/>
+      <w:bookmarkEnd w:id="18"/>
       <w:proofErr w:type="spellEnd"/>
     </w:p>
     <w:p>
@@ -4218,7 +4100,7 @@
       <w:pPr>
         <w:pStyle w:val="Titolo3"/>
       </w:pPr>
-      <w:bookmarkStart w:id="20" w:name="_Toc188975275"/>
+      <w:bookmarkStart w:id="19" w:name="_Toc188975275"/>
       <w:r>
         <w:t xml:space="preserve">User </w:t>
       </w:r>
@@ -4226,7 +4108,7 @@
       <w:r>
         <w:t>Constraints</w:t>
       </w:r>
-      <w:bookmarkEnd w:id="20"/>
+      <w:bookmarkEnd w:id="19"/>
       <w:proofErr w:type="spellEnd"/>
     </w:p>
     <w:p>
@@ -4259,9 +4141,10 @@
       <w:pPr>
         <w:pStyle w:val="Titolo3"/>
       </w:pPr>
-      <w:bookmarkStart w:id="21" w:name="_Toc188975276"/>
+      <w:bookmarkStart w:id="20" w:name="_Toc188975276"/>
       <w:proofErr w:type="spellStart"/>
       <w:r>
+        <w:lastRenderedPageBreak/>
         <w:t>Environmental</w:t>
       </w:r>
       <w:proofErr w:type="spellEnd"/>
@@ -4272,7 +4155,7 @@
       <w:r>
         <w:t>Constraints</w:t>
       </w:r>
-      <w:bookmarkEnd w:id="21"/>
+      <w:bookmarkEnd w:id="20"/>
       <w:proofErr w:type="spellEnd"/>
     </w:p>
     <w:p>
@@ -4353,24 +4236,24 @@
           <w:rFonts w:ascii="Times New Roman" w:hAnsi="Times New Roman" w:cs="Times New Roman"/>
         </w:rPr>
       </w:pPr>
-      <w:bookmarkStart w:id="22" w:name="_Toc188975277"/>
+      <w:bookmarkStart w:id="21" w:name="_Toc188975277"/>
       <w:r>
         <w:rPr>
           <w:rFonts w:ascii="Times New Roman" w:hAnsi="Times New Roman" w:cs="Times New Roman"/>
         </w:rPr>
         <w:t>System model</w:t>
       </w:r>
+      <w:bookmarkEnd w:id="21"/>
+    </w:p>
+    <w:p>
+      <w:pPr>
+        <w:pStyle w:val="Titolo3"/>
+      </w:pPr>
+      <w:bookmarkStart w:id="22" w:name="_Toc188975278"/>
+      <w:r>
+        <w:t>Components</w:t>
+      </w:r>
       <w:bookmarkEnd w:id="22"/>
-    </w:p>
-    <w:p>
-      <w:pPr>
-        <w:pStyle w:val="Titolo3"/>
-      </w:pPr>
-      <w:bookmarkStart w:id="23" w:name="_Toc188975278"/>
-      <w:r>
-        <w:t>Components</w:t>
-      </w:r>
-      <w:bookmarkEnd w:id="23"/>
     </w:p>
     <w:p>
       <w:pPr>
@@ -4505,7 +4388,6 @@
           <w:i w:val="0"/>
           <w:iCs w:val="0"/>
         </w:rPr>
-        <w:lastRenderedPageBreak/>
         <w:t>Application Server</w:t>
       </w:r>
     </w:p>
@@ -4889,24 +4771,6 @@
         <w:rPr>
           <w:lang w:val="en-US"/>
         </w:rPr>
-        <w:t>Link issues with specific commits.</w:t>
-      </w:r>
-    </w:p>
-    <w:p>
-      <w:pPr>
-        <w:pStyle w:val="markdown-element"/>
-        <w:numPr>
-          <w:ilvl w:val="1"/>
-          <w:numId w:val="42"/>
-        </w:numPr>
-        <w:rPr>
-          <w:lang w:val="en-US"/>
-        </w:rPr>
-      </w:pPr>
-      <w:r>
-        <w:rPr>
-          <w:lang w:val="en-US"/>
-        </w:rPr>
         <w:t>Calculate truck factor and identify SATD items from commit messages</w:t>
       </w:r>
     </w:p>
@@ -4924,6 +4788,7 @@
           <w:i w:val="0"/>
           <w:iCs w:val="0"/>
         </w:rPr>
+        <w:lastRenderedPageBreak/>
         <w:t>External</w:t>
       </w:r>
       <w:proofErr w:type="spellEnd"/>
@@ -5046,11 +4911,11 @@
       <w:pPr>
         <w:pStyle w:val="Titolo3"/>
       </w:pPr>
-      <w:bookmarkStart w:id="24" w:name="_Toc188975279"/>
+      <w:bookmarkStart w:id="23" w:name="_Toc188975279"/>
       <w:r>
         <w:t>Data Flow</w:t>
       </w:r>
-      <w:bookmarkEnd w:id="24"/>
+      <w:bookmarkEnd w:id="23"/>
     </w:p>
     <w:p>
       <w:pPr>
@@ -5295,7 +5160,7 @@
           <w:rFonts w:ascii="Times New Roman" w:hAnsi="Times New Roman" w:cs="Times New Roman"/>
         </w:rPr>
       </w:pPr>
-      <w:bookmarkStart w:id="25" w:name="_Toc188975280"/>
+      <w:bookmarkStart w:id="24" w:name="_Toc188975280"/>
       <w:r>
         <w:rPr>
           <w:rFonts w:ascii="Times New Roman" w:hAnsi="Times New Roman" w:cs="Times New Roman"/>
@@ -5309,18 +5174,18 @@
         </w:rPr>
         <w:t>dictionary</w:t>
       </w:r>
+      <w:bookmarkEnd w:id="24"/>
+      <w:proofErr w:type="spellEnd"/>
+    </w:p>
+    <w:p>
+      <w:pPr>
+        <w:pStyle w:val="Titolo3"/>
+      </w:pPr>
+      <w:bookmarkStart w:id="25" w:name="_Toc188975281"/>
+      <w:r>
+        <w:t>Repository</w:t>
+      </w:r>
       <w:bookmarkEnd w:id="25"/>
-      <w:proofErr w:type="spellEnd"/>
-    </w:p>
-    <w:p>
-      <w:pPr>
-        <w:pStyle w:val="Titolo3"/>
-      </w:pPr>
-      <w:bookmarkStart w:id="26" w:name="_Toc188975281"/>
-      <w:r>
-        <w:t>Repository</w:t>
-      </w:r>
-      <w:bookmarkEnd w:id="26"/>
     </w:p>
     <w:p>
       <w:pPr>
@@ -5529,12 +5394,12 @@
       <w:pPr>
         <w:pStyle w:val="Titolo3"/>
       </w:pPr>
-      <w:bookmarkStart w:id="27" w:name="_Toc188975282"/>
+      <w:bookmarkStart w:id="26" w:name="_Toc188975282"/>
       <w:proofErr w:type="spellStart"/>
       <w:r>
         <w:t>Commit</w:t>
       </w:r>
-      <w:bookmarkEnd w:id="27"/>
+      <w:bookmarkEnd w:id="26"/>
       <w:proofErr w:type="spellEnd"/>
     </w:p>
     <w:p>
@@ -5740,11 +5605,11 @@
       <w:pPr>
         <w:pStyle w:val="Titolo3"/>
       </w:pPr>
-      <w:bookmarkStart w:id="28" w:name="_Toc188975283"/>
+      <w:bookmarkStart w:id="27" w:name="_Toc188975283"/>
       <w:r>
         <w:t>Author</w:t>
       </w:r>
-      <w:bookmarkEnd w:id="28"/>
+      <w:bookmarkEnd w:id="27"/>
     </w:p>
     <w:p>
       <w:pPr>
@@ -5786,6 +5651,7 @@
           <w:rStyle w:val="Enfasigrassetto"/>
           <w:rFonts w:eastAsiaTheme="majorEastAsia"/>
         </w:rPr>
+        <w:lastRenderedPageBreak/>
         <w:t>Attributes</w:t>
       </w:r>
       <w:proofErr w:type="spellEnd"/>
@@ -5908,14 +5774,14 @@
           <w:lang w:val="en-US"/>
         </w:rPr>
       </w:pPr>
-      <w:bookmarkStart w:id="29" w:name="_Toc188975284"/>
+      <w:bookmarkStart w:id="28" w:name="_Toc188975284"/>
       <w:r>
         <w:rPr>
           <w:lang w:val="en-US"/>
         </w:rPr>
         <w:t>SATD</w:t>
       </w:r>
-      <w:bookmarkEnd w:id="29"/>
+      <w:bookmarkEnd w:id="28"/>
       <w:r>
         <w:rPr>
           <w:lang w:val="en-US"/>
@@ -6058,70 +5924,22 @@
           <w:lang w:val="en-US"/>
         </w:rPr>
       </w:pPr>
-      <w:bookmarkStart w:id="30" w:name="_Toc188975285"/>
+      <w:bookmarkStart w:id="29" w:name="_Toc188975285"/>
       <w:r>
         <w:rPr>
           <w:rFonts w:ascii="Times New Roman" w:hAnsi="Times New Roman" w:cs="Times New Roman"/>
           <w:lang w:val="en-US"/>
         </w:rPr>
-        <w:lastRenderedPageBreak/>
         <w:t>Class diagrams</w:t>
       </w:r>
-      <w:bookmarkEnd w:id="30"/>
-    </w:p>
-    <w:p>
-      <w:pPr>
-        <w:rPr>
-          <w:lang w:val="en-US"/>
-        </w:rPr>
-      </w:pPr>
-      <w:r>
-        <w:rPr>
-          <w:noProof/>
-          <w:lang w:val="en-US"/>
-        </w:rPr>
-        <w:drawing>
-          <wp:inline distT="0" distB="0" distL="0" distR="0" wp14:anchorId="003406CD" wp14:editId="66F59C7E">
-            <wp:extent cx="5829300" cy="5486400"/>
-            <wp:effectExtent l="0" t="0" r="0" b="0"/>
-            <wp:docPr id="1" name="Immagine 1"/>
-            <wp:cNvGraphicFramePr>
-              <a:graphicFrameLocks xmlns:a="http://schemas.openxmlformats.org/drawingml/2006/main" noChangeAspect="1"/>
-            </wp:cNvGraphicFramePr>
-            <a:graphic xmlns:a="http://schemas.openxmlformats.org/drawingml/2006/main">
-              <a:graphicData uri="http://schemas.openxmlformats.org/drawingml/2006/picture">
-                <pic:pic xmlns:pic="http://schemas.openxmlformats.org/drawingml/2006/picture">
-                  <pic:nvPicPr>
-                    <pic:cNvPr id="1" name="Immagine 1"/>
-                    <pic:cNvPicPr/>
-                  </pic:nvPicPr>
-                  <pic:blipFill>
-                    <a:blip r:embed="rId6">
-                      <a:extLst>
-                        <a:ext uri="{28A0092B-C50C-407E-A947-70E740481C1C}">
-                          <a14:useLocalDpi xmlns:a14="http://schemas.microsoft.com/office/drawing/2010/main" val="0"/>
-                        </a:ext>
-                      </a:extLst>
-                    </a:blip>
-                    <a:stretch>
-                      <a:fillRect/>
-                    </a:stretch>
-                  </pic:blipFill>
-                  <pic:spPr>
-                    <a:xfrm>
-                      <a:off x="0" y="0"/>
-                      <a:ext cx="5829300" cy="5486400"/>
-                    </a:xfrm>
-                    <a:prstGeom prst="rect">
-                      <a:avLst/>
-                    </a:prstGeom>
-                  </pic:spPr>
-                </pic:pic>
-              </a:graphicData>
-            </a:graphic>
-          </wp:inline>
-        </w:drawing>
-      </w:r>
+      <w:bookmarkEnd w:id="29"/>
+    </w:p>
+    <w:p>
+      <w:pPr>
+        <w:rPr>
+          <w:lang w:val="en-US"/>
+        </w:rPr>
+      </w:pPr>
     </w:p>
     <w:p>
       <w:pPr>

</xml_diff>